<commit_message>
Mise à jour du CV et correction du toggle de thème
</commit_message>
<xml_diff>
--- a/public/cv/Imane_ElHarch_CV_EN.docx
+++ b/public/cv/Imane_ElHarch_CV_EN.docx
@@ -6,21 +6,26 @@
       <w:pPr>
         <w:jc w:val="center"/>
         <w:rPr>
-          <w:sz w:val="22"/>
-          <w:szCs w:val="22"/>
+          <w:i/>
+          <w:iCs/>
+          <w:sz w:val="22"/>
+          <w:szCs w:val="22"/>
+          <w:lang w:val="en-CA"/>
         </w:rPr>
       </w:pPr>
       <w:r>
         <w:rPr>
           <w:sz w:val="28"/>
           <w:szCs w:val="28"/>
-        </w:rPr>
-        <w:t>Imane EL Harch</w:t>
+          <w:lang w:val="en-CA"/>
+        </w:rPr>
+        <w:t>IMANE EL HARCH</w:t>
       </w:r>
       <w:r>
         <w:rPr>
           <w:sz w:val="28"/>
           <w:szCs w:val="28"/>
+          <w:lang w:val="en-CA"/>
         </w:rPr>
         <w:br/>
       </w:r>
@@ -28,8 +33,66 @@
         <w:rPr>
           <w:sz w:val="22"/>
           <w:szCs w:val="22"/>
-        </w:rPr>
-        <w:t>Montréal | imane.elharch@outlook.com | (514) 659-1830</w:t>
+          <w:lang w:val="en-CA"/>
+        </w:rPr>
+        <w:t xml:space="preserve">Montréal | imane.elharch@outlook.com </w:t>
+      </w:r>
+      <w:r>
+        <w:rPr>
+          <w:sz w:val="22"/>
+          <w:szCs w:val="22"/>
+          <w:lang w:val="en-CA"/>
+        </w:rPr>
+        <w:br/>
+        <w:t xml:space="preserve">LinkedIn : </w:t>
+      </w:r>
+      <w:r>
+        <w:rPr>
+          <w:sz w:val="22"/>
+          <w:szCs w:val="22"/>
+          <w:lang w:val="en-CA"/>
+        </w:rPr>
+        <w:t>www.linkedin.com/in/imane-el-harch-a88110207</w:t>
+      </w:r>
+      <w:r>
+        <w:rPr>
+          <w:sz w:val="22"/>
+          <w:szCs w:val="22"/>
+          <w:lang w:val="en-CA"/>
+        </w:rPr>
+        <w:t xml:space="preserve"> | GitHub :</w:t>
+      </w:r>
+      <w:r>
+        <w:rPr>
+          <w:sz w:val="22"/>
+          <w:szCs w:val="22"/>
+          <w:lang w:val="en-CA"/>
+        </w:rPr>
+        <w:t xml:space="preserve"> </w:t>
+      </w:r>
+      <w:r>
+        <w:fldChar w:fldCharType="begin"/>
+      </w:r>
+      <w:r>
+        <w:rPr>
+          <w:lang w:val="en-CA"/>
+        </w:rPr>
+        <w:instrText>HYPERLINK "https://github.com/IEH21"</w:instrText>
+      </w:r>
+      <w:r>
+        <w:fldChar w:fldCharType="separate"/>
+      </w:r>
+      <w:r>
+        <w:rPr>
+          <w:rStyle w:val="Lienhypertexte"/>
+          <w:sz w:val="22"/>
+          <w:szCs w:val="22"/>
+          <w:lang w:val="en-CA"/>
+        </w:rPr>
+        <w:t>https://github.com/IEH21</w:t>
+      </w:r>
+      <w:r>
+        <w:fldChar w:fldCharType="end"/>
       </w:r>
     </w:p>
     <w:p>
@@ -47,7 +110,7 @@
           <w:szCs w:val="28"/>
           <w:lang w:val="en-CA"/>
         </w:rPr>
-        <w:t>PROFESSIONNAL PROFILE</w:t>
+        <w:t>PROFESSIONAL PROFILE</w:t>
       </w:r>
       <w:r>
         <w:rPr>
@@ -63,44 +126,49 @@
           <w:szCs w:val="28"/>
           <w:lang w:val="en-CA"/>
         </w:rPr>
-        <w:t>--------------------------------------------------------------------------------------------------</w:t>
-      </w:r>
-    </w:p>
-    <w:p>
-      <w:pPr>
-        <w:rPr>
-          <w:lang w:val="en-CA"/>
-        </w:rPr>
-      </w:pPr>
-      <w:r>
-        <w:rPr>
-          <w:lang w:val="en-CA"/>
-        </w:rPr>
-        <w:t>Web and mobile development student soon to graduate, specializing in Android (Kotlin) and web (ASP.NET Core) application development. Interested in backend and mobile-oriented environments. Seeking a software development internship to contribute to real projects and strengthen my technical skills.</w:t>
+        <w:t>──────────────────────────────</w:t>
       </w:r>
     </w:p>
     <w:p>
       <w:pPr>
         <w:jc w:val="center"/>
+        <w:rPr>
+          <w:sz w:val="22"/>
+          <w:szCs w:val="22"/>
+          <w:lang w:val="en-CA"/>
+        </w:rPr>
+      </w:pPr>
+      <w:r>
+        <w:rPr>
+          <w:sz w:val="22"/>
+          <w:szCs w:val="22"/>
+          <w:lang w:val="en-CA"/>
+        </w:rPr>
+        <w:t>Soon-to-be graduate in web and mobile development, specializing in Android application development (Kotlin) and web development (ASP.NET Core). Interested in backend and mobile environments, I am seeking a software development internship to contribute to concrete projects and further strengthen my technical skills.</w:t>
+      </w:r>
+    </w:p>
+    <w:p>
+      <w:pPr>
+        <w:jc w:val="center"/>
+        <w:rPr>
+          <w:lang w:val="en-CA"/>
+        </w:rPr>
+      </w:pPr>
+      <w:r>
         <w:rPr>
           <w:sz w:val="28"/>
           <w:szCs w:val="28"/>
           <w:lang w:val="en-CA"/>
         </w:rPr>
-      </w:pPr>
+        <w:t>PROJECTS</w:t>
+      </w:r>
       <w:r>
         <w:rPr>
           <w:sz w:val="28"/>
           <w:szCs w:val="28"/>
           <w:lang w:val="en-CA"/>
         </w:rPr>
-        <w:t>PROJECTS</w:t>
-      </w:r>
-      <w:r>
-        <w:rPr>
-          <w:lang w:val="en-CA"/>
-        </w:rPr>
-        <w:br/>
+        <w:t xml:space="preserve"> </w:t>
       </w:r>
       <w:r>
         <w:rPr>
@@ -108,7 +176,21 @@
           <w:szCs w:val="28"/>
           <w:lang w:val="en-CA"/>
         </w:rPr>
-        <w:t>--------------------------------------------------------------------------------------------------</w:t>
+        <w:t>(selected projects)</w:t>
+      </w:r>
+      <w:r>
+        <w:rPr>
+          <w:lang w:val="en-CA"/>
+        </w:rPr>
+        <w:br/>
+      </w:r>
+      <w:r>
+        <w:rPr>
+          <w:sz w:val="28"/>
+          <w:szCs w:val="28"/>
+          <w:lang w:val="en-CA"/>
+        </w:rPr>
+        <w:t>──────────────────────────────</w:t>
       </w:r>
     </w:p>
     <w:p>
@@ -116,6 +198,7 @@
         <w:rPr>
           <w:b/>
           <w:bCs/>
+          <w:lang w:val="en-CA"/>
         </w:rPr>
       </w:pPr>
       <w:proofErr w:type="spellStart"/>
@@ -123,6 +206,7 @@
         <w:rPr>
           <w:b/>
           <w:bCs/>
+          <w:lang w:val="en-CA"/>
         </w:rPr>
         <w:t>Kaypic</w:t>
       </w:r>
@@ -131,6 +215,7 @@
         <w:rPr>
           <w:b/>
           <w:bCs/>
+          <w:lang w:val="en-CA"/>
         </w:rPr>
         <w:t xml:space="preserve"> Communication</w:t>
       </w:r>
@@ -149,49 +234,41 @@
           <w:szCs w:val="22"/>
           <w:lang w:val="en-CA"/>
         </w:rPr>
-        <w:t xml:space="preserve">- </w:t>
-      </w:r>
-      <w:r>
-        <w:rPr>
-          <w:sz w:val="22"/>
-          <w:szCs w:val="22"/>
-          <w:lang w:val="en-CA"/>
-        </w:rPr>
-        <w:t xml:space="preserve">Web platform designed for sports and community organizations developed with ASP.NET Core </w:t>
-      </w:r>
-    </w:p>
-    <w:p>
-      <w:pPr>
-        <w:rPr>
-          <w:sz w:val="22"/>
-          <w:szCs w:val="22"/>
-          <w:lang w:val="en-CA"/>
-        </w:rPr>
-      </w:pPr>
-      <w:r>
-        <w:rPr>
-          <w:sz w:val="22"/>
-          <w:szCs w:val="22"/>
-          <w:lang w:val="en-CA"/>
-        </w:rPr>
-        <w:t xml:space="preserve">- Implementation of secure authentication and role-based access control using ASP.NET Core Identity </w:t>
-      </w:r>
-    </w:p>
-    <w:p>
-      <w:pPr>
-        <w:rPr>
-          <w:sz w:val="22"/>
-          <w:szCs w:val="22"/>
-          <w:lang w:val="en-CA"/>
-        </w:rPr>
-      </w:pPr>
-      <w:r>
-        <w:rPr>
-          <w:sz w:val="22"/>
-          <w:szCs w:val="22"/>
-          <w:lang w:val="en-CA"/>
-        </w:rPr>
-        <w:t xml:space="preserve">- Real-time messaging implementation with </w:t>
+        <w:t>- Web platform developed with ASP.NET Core for sports and community organizations</w:t>
+      </w:r>
+    </w:p>
+    <w:p>
+      <w:pPr>
+        <w:rPr>
+          <w:sz w:val="22"/>
+          <w:szCs w:val="22"/>
+          <w:lang w:val="en-CA"/>
+        </w:rPr>
+      </w:pPr>
+      <w:r>
+        <w:rPr>
+          <w:sz w:val="22"/>
+          <w:szCs w:val="22"/>
+          <w:lang w:val="en-CA"/>
+        </w:rPr>
+        <w:t>- Implementation of secure authentication and role-based access control using ASP.NET Core Identity</w:t>
+      </w:r>
+    </w:p>
+    <w:p>
+      <w:pPr>
+        <w:rPr>
+          <w:sz w:val="22"/>
+          <w:szCs w:val="22"/>
+          <w:lang w:val="en-CA"/>
+        </w:rPr>
+      </w:pPr>
+      <w:r>
+        <w:rPr>
+          <w:sz w:val="22"/>
+          <w:szCs w:val="22"/>
+          <w:lang w:val="en-CA"/>
+        </w:rPr>
+        <w:t xml:space="preserve">- Real-time messaging and file sharing with </w:t>
       </w:r>
       <w:proofErr w:type="spellStart"/>
       <w:r>
@@ -203,30 +280,22 @@
         <w:t>SignalR</w:t>
       </w:r>
       <w:proofErr w:type="spellEnd"/>
-      <w:r>
-        <w:rPr>
-          <w:sz w:val="22"/>
-          <w:szCs w:val="22"/>
-          <w:lang w:val="en-CA"/>
-        </w:rPr>
-        <w:t xml:space="preserve"> - Ability to share files and communicate in real time </w:t>
-      </w:r>
-    </w:p>
-    <w:p>
-      <w:pPr>
-        <w:rPr>
-          <w:sz w:val="22"/>
-          <w:szCs w:val="22"/>
-          <w:lang w:val="en-CA"/>
-        </w:rPr>
-      </w:pPr>
-      <w:r>
-        <w:rPr>
-          <w:sz w:val="22"/>
-          <w:szCs w:val="22"/>
-          <w:lang w:val="en-CA"/>
-        </w:rPr>
-        <w:t xml:space="preserve">- Development of REST APIs and documentation with Swagger </w:t>
+    </w:p>
+    <w:p>
+      <w:pPr>
+        <w:rPr>
+          <w:sz w:val="22"/>
+          <w:szCs w:val="22"/>
+          <w:lang w:val="en-CA"/>
+        </w:rPr>
+      </w:pPr>
+      <w:r>
+        <w:rPr>
+          <w:sz w:val="22"/>
+          <w:szCs w:val="22"/>
+          <w:lang w:val="en-CA"/>
+        </w:rPr>
+        <w:t>- Development of REST APIs and documentation with Swagger</w:t>
       </w:r>
     </w:p>
     <w:p>
@@ -323,24 +392,32 @@
           <w:szCs w:val="22"/>
           <w:lang w:val="en-CA"/>
         </w:rPr>
-        <w:t xml:space="preserve">- Create, edit, and delete notes </w:t>
-      </w:r>
-    </w:p>
-    <w:p>
-      <w:pPr>
-        <w:rPr>
-          <w:sz w:val="22"/>
-          <w:szCs w:val="22"/>
-          <w:lang w:val="en-CA"/>
-        </w:rPr>
-      </w:pPr>
-      <w:r>
-        <w:rPr>
-          <w:sz w:val="22"/>
-          <w:szCs w:val="22"/>
-          <w:lang w:val="en-CA"/>
-        </w:rPr>
-        <w:t xml:space="preserve">- Organize and search by tags </w:t>
+        <w:t xml:space="preserve">- </w:t>
+      </w:r>
+      <w:r>
+        <w:rPr>
+          <w:sz w:val="22"/>
+          <w:szCs w:val="22"/>
+          <w:lang w:val="en-CA"/>
+        </w:rPr>
+        <w:t>Creation, editing, and deletion of notes</w:t>
+      </w:r>
+    </w:p>
+    <w:p>
+      <w:pPr>
+        <w:rPr>
+          <w:sz w:val="22"/>
+          <w:szCs w:val="22"/>
+          <w:lang w:val="en-CA"/>
+        </w:rPr>
+      </w:pPr>
+      <w:r>
+        <w:rPr>
+          <w:sz w:val="22"/>
+          <w:szCs w:val="22"/>
+          <w:lang w:val="en-CA"/>
+        </w:rPr>
+        <w:t>- Organization and search by tags</w:t>
       </w:r>
     </w:p>
     <w:p>
@@ -365,24 +442,37 @@
         <w:rPr>
           <w:sz w:val="22"/>
           <w:szCs w:val="22"/>
-          <w:lang w:val="en-CA"/>
-        </w:rPr>
-      </w:pPr>
-      <w:r>
-        <w:rPr>
-          <w:sz w:val="22"/>
-          <w:szCs w:val="22"/>
-          <w:lang w:val="en-CA"/>
-        </w:rPr>
-        <w:t>- Technologies: Kotlin, Android, SQLite, MVVM</w:t>
-      </w:r>
-    </w:p>
-    <w:p>
-      <w:pPr>
-        <w:rPr>
-          <w:sz w:val="22"/>
-          <w:szCs w:val="22"/>
-          <w:lang w:val="en-CA"/>
+        </w:rPr>
+      </w:pPr>
+      <w:r>
+        <w:rPr>
+          <w:sz w:val="22"/>
+          <w:szCs w:val="22"/>
+        </w:rPr>
+        <w:t xml:space="preserve">- Technologies: </w:t>
+      </w:r>
+      <w:proofErr w:type="spellStart"/>
+      <w:r>
+        <w:rPr>
+          <w:sz w:val="22"/>
+          <w:szCs w:val="22"/>
+        </w:rPr>
+        <w:t>Kotlin</w:t>
+      </w:r>
+      <w:proofErr w:type="spellEnd"/>
+      <w:r>
+        <w:rPr>
+          <w:sz w:val="22"/>
+          <w:szCs w:val="22"/>
+        </w:rPr>
+        <w:t>, Android, SQLite, MVVM</w:t>
+      </w:r>
+    </w:p>
+    <w:p>
+      <w:pPr>
+        <w:rPr>
+          <w:sz w:val="22"/>
+          <w:szCs w:val="22"/>
         </w:rPr>
       </w:pPr>
     </w:p>
@@ -391,410 +481,404 @@
         <w:rPr>
           <w:b/>
           <w:bCs/>
-          <w:lang w:val="en-CA"/>
         </w:rPr>
       </w:pPr>
       <w:r>
         <w:rPr>
           <w:b/>
           <w:bCs/>
-          <w:lang w:val="en-CA"/>
-        </w:rPr>
-        <w:t>Smart Tic-Tac-Toe</w:t>
-      </w:r>
-    </w:p>
-    <w:p>
-      <w:pPr>
-        <w:rPr>
-          <w:sz w:val="22"/>
-          <w:szCs w:val="22"/>
-          <w:lang w:val="en-CA"/>
-        </w:rPr>
-      </w:pPr>
-      <w:r>
-        <w:rPr>
-          <w:sz w:val="22"/>
-          <w:szCs w:val="22"/>
-          <w:lang w:val="en-CA"/>
-        </w:rPr>
-        <w:t xml:space="preserve"> - Android Game with Artificial Intelligence</w:t>
-      </w:r>
-    </w:p>
-    <w:p>
-      <w:pPr>
-        <w:rPr>
-          <w:sz w:val="22"/>
-          <w:szCs w:val="22"/>
-          <w:lang w:val="en-CA"/>
-        </w:rPr>
-      </w:pPr>
-      <w:r>
-        <w:rPr>
-          <w:sz w:val="22"/>
-          <w:szCs w:val="22"/>
-          <w:lang w:val="en-CA"/>
-        </w:rPr>
-        <w:t xml:space="preserve"> - Implementation of a Winning Move Blocking Algorithm</w:t>
-      </w:r>
-    </w:p>
-    <w:p>
-      <w:pPr>
-        <w:rPr>
-          <w:sz w:val="22"/>
-          <w:szCs w:val="22"/>
-        </w:rPr>
-      </w:pPr>
-      <w:r>
-        <w:rPr>
-          <w:sz w:val="22"/>
-          <w:szCs w:val="22"/>
-        </w:rPr>
-        <w:lastRenderedPageBreak/>
-        <w:t xml:space="preserve"> - Game Logic Management</w:t>
-      </w:r>
-      <w:r>
-        <w:rPr>
-          <w:sz w:val="22"/>
-          <w:szCs w:val="22"/>
-        </w:rPr>
-        <w:br/>
-        <w:t xml:space="preserve">- Technologies: </w:t>
-      </w:r>
-      <w:proofErr w:type="spellStart"/>
-      <w:r>
-        <w:rPr>
-          <w:sz w:val="22"/>
-          <w:szCs w:val="22"/>
-        </w:rPr>
-        <w:t>Kotlin</w:t>
-      </w:r>
-      <w:proofErr w:type="spellEnd"/>
-      <w:r>
-        <w:rPr>
-          <w:sz w:val="22"/>
-          <w:szCs w:val="22"/>
-        </w:rPr>
-        <w:t>, Android</w:t>
-      </w:r>
-    </w:p>
-    <w:p>
-      <w:pPr>
+        </w:rPr>
+        <w:t>Intelligent</w:t>
+      </w:r>
+      <w:r>
         <w:rPr>
           <w:b/>
           <w:bCs/>
         </w:rPr>
-      </w:pPr>
-    </w:p>
-    <w:p>
-      <w:pPr>
+        <w:t xml:space="preserve"> Tic-Tac-Toe</w:t>
+      </w:r>
+    </w:p>
+    <w:p>
+      <w:pPr>
+        <w:rPr>
+          <w:sz w:val="22"/>
+          <w:szCs w:val="22"/>
+          <w:lang w:val="en-CA"/>
+        </w:rPr>
+      </w:pPr>
+      <w:r>
+        <w:rPr>
+          <w:sz w:val="22"/>
+          <w:szCs w:val="22"/>
+          <w:lang w:val="en-CA"/>
+        </w:rPr>
+        <w:t>- Android game with artificial intelligence</w:t>
+      </w:r>
+    </w:p>
+    <w:p>
+      <w:pPr>
+        <w:rPr>
+          <w:sz w:val="22"/>
+          <w:szCs w:val="22"/>
+          <w:lang w:val="en-CA"/>
+        </w:rPr>
+      </w:pPr>
+      <w:r>
+        <w:rPr>
+          <w:sz w:val="22"/>
+          <w:szCs w:val="22"/>
+          <w:lang w:val="en-CA"/>
+        </w:rPr>
+        <w:t>- Implementation of a winning move blocking algorithm</w:t>
+      </w:r>
+    </w:p>
+    <w:p>
+      <w:pPr>
+        <w:rPr>
+          <w:sz w:val="22"/>
+          <w:szCs w:val="22"/>
+        </w:rPr>
+      </w:pPr>
+      <w:r>
+        <w:rPr>
+          <w:sz w:val="22"/>
+          <w:szCs w:val="22"/>
+        </w:rPr>
+        <w:lastRenderedPageBreak/>
+        <w:t xml:space="preserve">- Game </w:t>
+      </w:r>
+      <w:proofErr w:type="spellStart"/>
+      <w:r>
+        <w:rPr>
+          <w:sz w:val="22"/>
+          <w:szCs w:val="22"/>
+        </w:rPr>
+        <w:t>logic</w:t>
+      </w:r>
+      <w:proofErr w:type="spellEnd"/>
+      <w:r>
+        <w:rPr>
+          <w:sz w:val="22"/>
+          <w:szCs w:val="22"/>
+        </w:rPr>
+        <w:t xml:space="preserve"> management</w:t>
+      </w:r>
+    </w:p>
+    <w:p>
+      <w:pPr>
+        <w:rPr>
+          <w:sz w:val="22"/>
+          <w:szCs w:val="22"/>
+        </w:rPr>
+      </w:pPr>
+      <w:r>
+        <w:rPr>
+          <w:sz w:val="22"/>
+          <w:szCs w:val="22"/>
+        </w:rPr>
+        <w:t xml:space="preserve">- Technologies: </w:t>
+      </w:r>
+      <w:proofErr w:type="spellStart"/>
+      <w:r>
+        <w:rPr>
+          <w:sz w:val="22"/>
+          <w:szCs w:val="22"/>
+        </w:rPr>
+        <w:t>Kotlin</w:t>
+      </w:r>
+      <w:proofErr w:type="spellEnd"/>
+      <w:r>
+        <w:rPr>
+          <w:sz w:val="22"/>
+          <w:szCs w:val="22"/>
+        </w:rPr>
+        <w:t>, Android</w:t>
+      </w:r>
+    </w:p>
+    <w:p>
+      <w:pPr>
+        <w:rPr>
+          <w:i/>
+          <w:iCs/>
+          <w:sz w:val="22"/>
+          <w:szCs w:val="22"/>
+          <w:lang w:val="en-CA"/>
+        </w:rPr>
+      </w:pPr>
+      <w:r>
+        <w:rPr>
+          <w:i/>
+          <w:iCs/>
+          <w:sz w:val="22"/>
+          <w:szCs w:val="22"/>
+          <w:lang w:val="en-CA"/>
+        </w:rPr>
+        <w:t xml:space="preserve">Additional academic and personal projects available on GitHub — </w:t>
+      </w:r>
+      <w:r>
+        <w:fldChar w:fldCharType="begin"/>
+      </w:r>
+      <w:r>
+        <w:rPr>
+          <w:lang w:val="en-CA"/>
+        </w:rPr>
+        <w:instrText>HYPERLINK "https://github.com/IEH21"</w:instrText>
+      </w:r>
+      <w:r>
+        <w:fldChar w:fldCharType="separate"/>
+      </w:r>
+      <w:r>
+        <w:rPr>
+          <w:rStyle w:val="Lienhypertexte"/>
+          <w:i/>
+          <w:iCs/>
+          <w:sz w:val="22"/>
+          <w:szCs w:val="22"/>
+          <w:lang w:val="en-CA"/>
+        </w:rPr>
+        <w:t>https://github.com/IEH21</w:t>
+      </w:r>
+      <w:r>
+        <w:fldChar w:fldCharType="end"/>
+      </w:r>
+      <w:r>
+        <w:rPr>
+          <w:i/>
+          <w:iCs/>
+          <w:sz w:val="22"/>
+          <w:szCs w:val="22"/>
+          <w:lang w:val="en-CA"/>
+        </w:rPr>
+        <w:t xml:space="preserve"> </w:t>
+      </w:r>
+    </w:p>
+    <w:p>
+      <w:pPr>
+        <w:jc w:val="center"/>
+        <w:rPr>
+          <w:sz w:val="22"/>
+          <w:szCs w:val="22"/>
+          <w:lang w:val="en-CA"/>
+        </w:rPr>
+      </w:pPr>
+      <w:r>
+        <w:rPr>
+          <w:sz w:val="28"/>
+          <w:szCs w:val="28"/>
+          <w:lang w:val="en-CA"/>
+        </w:rPr>
+        <w:t>TECHNICAL SKILLS</w:t>
+      </w:r>
+      <w:r>
+        <w:rPr>
+          <w:sz w:val="22"/>
+          <w:szCs w:val="22"/>
+          <w:lang w:val="en-CA"/>
+        </w:rPr>
+        <w:br/>
+      </w:r>
+      <w:r>
+        <w:rPr>
+          <w:sz w:val="22"/>
+          <w:szCs w:val="22"/>
+          <w:lang w:val="en-CA"/>
+        </w:rPr>
+        <w:t>──────────────────────────────</w:t>
+      </w:r>
+    </w:p>
+    <w:p>
+      <w:pPr>
+        <w:rPr>
+          <w:sz w:val="22"/>
+          <w:szCs w:val="22"/>
+          <w:lang w:val="en-CA"/>
+        </w:rPr>
+      </w:pPr>
+      <w:r>
+        <w:rPr>
+          <w:sz w:val="22"/>
+          <w:szCs w:val="22"/>
+          <w:lang w:val="en-CA"/>
+        </w:rPr>
+        <w:t xml:space="preserve">- Languages: </w:t>
+      </w:r>
+      <w:r>
+        <w:rPr>
+          <w:sz w:val="22"/>
+          <w:szCs w:val="22"/>
+          <w:lang w:val="en-CA"/>
+        </w:rPr>
+        <w:t>HTML, CSS, JavaScript, TypeScript, Kotlin, Java, Python, C#</w:t>
+      </w:r>
+    </w:p>
+    <w:p>
+      <w:pPr>
+        <w:rPr>
+          <w:sz w:val="22"/>
+          <w:szCs w:val="22"/>
+          <w:lang w:val="en-CA"/>
+        </w:rPr>
+      </w:pPr>
+      <w:r>
+        <w:rPr>
+          <w:sz w:val="22"/>
+          <w:szCs w:val="22"/>
+          <w:lang w:val="en-CA"/>
+        </w:rPr>
+        <w:t xml:space="preserve">- </w:t>
+      </w:r>
+      <w:r>
+        <w:rPr>
+          <w:sz w:val="22"/>
+          <w:szCs w:val="22"/>
+          <w:lang w:val="en-CA"/>
+        </w:rPr>
+        <w:t>Frameworks</w:t>
+      </w:r>
+      <w:r>
         <w:rPr>
           <w:b/>
           <w:bCs/>
-        </w:rPr>
-      </w:pPr>
-      <w:proofErr w:type="spellStart"/>
+          <w:sz w:val="22"/>
+          <w:szCs w:val="22"/>
+          <w:lang w:val="en-CA"/>
+        </w:rPr>
+        <w:t>:</w:t>
+      </w:r>
+      <w:r>
+        <w:rPr>
+          <w:sz w:val="22"/>
+          <w:szCs w:val="22"/>
+          <w:lang w:val="en-CA"/>
+        </w:rPr>
+        <w:t xml:space="preserve"> ASP.NET Core, React, Angular, Spring Boot</w:t>
+      </w:r>
+    </w:p>
+    <w:p>
+      <w:pPr>
+        <w:rPr>
+          <w:sz w:val="22"/>
+          <w:szCs w:val="22"/>
+          <w:lang w:val="en-CA"/>
+        </w:rPr>
+      </w:pPr>
+      <w:r>
+        <w:rPr>
+          <w:sz w:val="22"/>
+          <w:szCs w:val="22"/>
+          <w:lang w:val="en-CA"/>
+        </w:rPr>
+        <w:t>- Databases / APIs: SQL, MySQL, SQLite, REST API, Swagger</w:t>
+      </w:r>
+    </w:p>
+    <w:p>
+      <w:pPr>
+        <w:rPr>
+          <w:sz w:val="22"/>
+          <w:szCs w:val="22"/>
+          <w:lang w:val="en-CA"/>
+        </w:rPr>
+      </w:pPr>
+      <w:r>
+        <w:rPr>
+          <w:sz w:val="22"/>
+          <w:szCs w:val="22"/>
+          <w:lang w:val="en-CA"/>
+        </w:rPr>
+        <w:t xml:space="preserve">- </w:t>
+      </w:r>
+      <w:r>
+        <w:rPr>
+          <w:sz w:val="22"/>
+          <w:szCs w:val="22"/>
+          <w:lang w:val="en-CA"/>
+        </w:rPr>
+        <w:t>Tools</w:t>
+      </w:r>
       <w:r>
         <w:rPr>
           <w:b/>
           <w:bCs/>
-        </w:rPr>
-        <w:t>Mastermind</w:t>
-      </w:r>
-      <w:proofErr w:type="spellEnd"/>
+          <w:sz w:val="22"/>
+          <w:szCs w:val="22"/>
+          <w:lang w:val="en-CA"/>
+        </w:rPr>
+        <w:t>:</w:t>
+      </w:r>
+      <w:r>
+        <w:rPr>
+          <w:sz w:val="22"/>
+          <w:szCs w:val="22"/>
+          <w:lang w:val="en-CA"/>
+        </w:rPr>
+        <w:t xml:space="preserve"> Git, GitHub, Docker, Linux, Unity, Vite</w:t>
+      </w:r>
+    </w:p>
+    <w:p>
+      <w:pPr>
+        <w:rPr>
+          <w:sz w:val="22"/>
+          <w:szCs w:val="22"/>
+          <w:lang w:val="en-CA"/>
+        </w:rPr>
+      </w:pPr>
+      <w:r>
+        <w:rPr>
+          <w:sz w:val="22"/>
+          <w:szCs w:val="22"/>
+          <w:lang w:val="en-CA"/>
+        </w:rPr>
+        <w:t xml:space="preserve">- </w:t>
+      </w:r>
+      <w:r>
+        <w:rPr>
+          <w:sz w:val="22"/>
+          <w:szCs w:val="22"/>
+          <w:lang w:val="en-CA"/>
+        </w:rPr>
+        <w:t>Other</w:t>
+      </w:r>
       <w:r>
         <w:rPr>
           <w:b/>
           <w:bCs/>
-        </w:rPr>
-        <w:t xml:space="preserve"> (Java) </w:t>
-      </w:r>
-    </w:p>
-    <w:p>
-      <w:pPr>
-        <w:rPr>
-          <w:sz w:val="22"/>
-          <w:szCs w:val="22"/>
-        </w:rPr>
-      </w:pPr>
-      <w:r>
-        <w:rPr>
-          <w:sz w:val="22"/>
-          <w:szCs w:val="22"/>
-        </w:rPr>
-        <w:t xml:space="preserve">- Console </w:t>
-      </w:r>
-      <w:proofErr w:type="spellStart"/>
-      <w:r>
-        <w:rPr>
-          <w:sz w:val="22"/>
-          <w:szCs w:val="22"/>
-        </w:rPr>
-        <w:t>game</w:t>
-      </w:r>
-      <w:proofErr w:type="spellEnd"/>
-      <w:r>
-        <w:rPr>
-          <w:sz w:val="22"/>
-          <w:szCs w:val="22"/>
-        </w:rPr>
-        <w:t xml:space="preserve"> </w:t>
-      </w:r>
-      <w:proofErr w:type="spellStart"/>
-      <w:r>
-        <w:rPr>
-          <w:sz w:val="22"/>
-          <w:szCs w:val="22"/>
-        </w:rPr>
-        <w:t>developed</w:t>
-      </w:r>
-      <w:proofErr w:type="spellEnd"/>
-      <w:r>
-        <w:rPr>
-          <w:sz w:val="22"/>
-          <w:szCs w:val="22"/>
-        </w:rPr>
-        <w:t xml:space="preserve"> in Java </w:t>
-      </w:r>
-    </w:p>
-    <w:p>
-      <w:pPr>
-        <w:rPr>
-          <w:sz w:val="22"/>
-          <w:szCs w:val="22"/>
-        </w:rPr>
-      </w:pPr>
-      <w:r>
-        <w:rPr>
-          <w:sz w:val="22"/>
-          <w:szCs w:val="22"/>
-        </w:rPr>
-        <w:t xml:space="preserve">- </w:t>
-      </w:r>
-      <w:proofErr w:type="spellStart"/>
-      <w:r>
-        <w:rPr>
-          <w:sz w:val="22"/>
-          <w:szCs w:val="22"/>
-        </w:rPr>
-        <w:t>Logical</w:t>
-      </w:r>
-      <w:proofErr w:type="spellEnd"/>
-      <w:r>
-        <w:rPr>
-          <w:sz w:val="22"/>
-          <w:szCs w:val="22"/>
-        </w:rPr>
-        <w:t xml:space="preserve"> </w:t>
-      </w:r>
-      <w:proofErr w:type="spellStart"/>
-      <w:r>
-        <w:rPr>
-          <w:sz w:val="22"/>
-          <w:szCs w:val="22"/>
-        </w:rPr>
-        <w:t>comparisons</w:t>
-      </w:r>
-      <w:proofErr w:type="spellEnd"/>
-      <w:r>
-        <w:rPr>
-          <w:sz w:val="22"/>
-          <w:szCs w:val="22"/>
-        </w:rPr>
-        <w:t xml:space="preserve"> </w:t>
-      </w:r>
-    </w:p>
-    <w:p>
-      <w:pPr>
-        <w:rPr>
-          <w:sz w:val="22"/>
-          <w:szCs w:val="22"/>
-        </w:rPr>
-      </w:pPr>
-      <w:r>
-        <w:rPr>
-          <w:sz w:val="22"/>
-          <w:szCs w:val="22"/>
-        </w:rPr>
-        <w:t>- Object-</w:t>
-      </w:r>
-      <w:proofErr w:type="spellStart"/>
-      <w:r>
-        <w:rPr>
-          <w:sz w:val="22"/>
-          <w:szCs w:val="22"/>
-        </w:rPr>
-        <w:t>oriented</w:t>
-      </w:r>
-      <w:proofErr w:type="spellEnd"/>
-      <w:r>
-        <w:rPr>
-          <w:sz w:val="22"/>
-          <w:szCs w:val="22"/>
-        </w:rPr>
-        <w:t xml:space="preserve"> </w:t>
-      </w:r>
-      <w:proofErr w:type="spellStart"/>
-      <w:r>
-        <w:rPr>
-          <w:sz w:val="22"/>
-          <w:szCs w:val="22"/>
-        </w:rPr>
-        <w:t>programming</w:t>
-      </w:r>
-      <w:proofErr w:type="spellEnd"/>
-      <w:r>
-        <w:rPr>
-          <w:sz w:val="22"/>
-          <w:szCs w:val="22"/>
-        </w:rPr>
-        <w:t xml:space="preserve"> </w:t>
-      </w:r>
-    </w:p>
-    <w:p>
-      <w:pPr>
-        <w:rPr>
-          <w:sz w:val="22"/>
-          <w:szCs w:val="22"/>
-        </w:rPr>
-      </w:pPr>
-      <w:r>
-        <w:rPr>
-          <w:sz w:val="22"/>
-          <w:szCs w:val="22"/>
-        </w:rPr>
-        <w:t xml:space="preserve">- Technologies: Java, OOP, </w:t>
-      </w:r>
-      <w:proofErr w:type="spellStart"/>
-      <w:r>
-        <w:rPr>
-          <w:sz w:val="22"/>
-          <w:szCs w:val="22"/>
-        </w:rPr>
-        <w:t>algorithms</w:t>
-      </w:r>
-      <w:proofErr w:type="spellEnd"/>
-    </w:p>
-    <w:p>
-      <w:pPr>
-        <w:rPr>
-          <w:b/>
-          <w:bCs/>
-        </w:rPr>
-      </w:pPr>
-    </w:p>
-    <w:p>
-      <w:pPr>
-        <w:rPr>
-          <w:b/>
-          <w:bCs/>
-          <w:lang w:val="en-CA"/>
-        </w:rPr>
-      </w:pPr>
-      <w:r>
-        <w:rPr>
-          <w:b/>
-          <w:bCs/>
-          <w:lang w:val="en-CA"/>
-        </w:rPr>
-        <w:t xml:space="preserve">Raspberry Pi Touch Display </w:t>
-      </w:r>
-    </w:p>
-    <w:p>
-      <w:pPr>
-        <w:rPr>
-          <w:sz w:val="22"/>
-          <w:szCs w:val="22"/>
-          <w:lang w:val="en-CA"/>
-        </w:rPr>
-      </w:pPr>
-      <w:r>
-        <w:rPr>
-          <w:sz w:val="22"/>
-          <w:szCs w:val="22"/>
-          <w:lang w:val="en-CA"/>
-        </w:rPr>
-        <w:t xml:space="preserve">- IoT project using a touchscreen </w:t>
-      </w:r>
-    </w:p>
-    <w:p>
-      <w:pPr>
-        <w:rPr>
-          <w:sz w:val="22"/>
-          <w:szCs w:val="22"/>
-          <w:lang w:val="en-CA"/>
-        </w:rPr>
-      </w:pPr>
-      <w:r>
-        <w:rPr>
-          <w:sz w:val="22"/>
-          <w:szCs w:val="22"/>
-          <w:lang w:val="en-CA"/>
-        </w:rPr>
-        <w:t xml:space="preserve">- Detection of touch interactions </w:t>
-      </w:r>
-    </w:p>
-    <w:p>
-      <w:pPr>
-        <w:rPr>
-          <w:sz w:val="22"/>
-          <w:szCs w:val="22"/>
-          <w:lang w:val="en-CA"/>
-        </w:rPr>
-      </w:pPr>
-      <w:r>
-        <w:rPr>
-          <w:sz w:val="22"/>
-          <w:szCs w:val="22"/>
-          <w:lang w:val="en-CA"/>
-        </w:rPr>
-        <w:t xml:space="preserve">- Dynamic display on LCD screen </w:t>
-      </w:r>
-    </w:p>
-    <w:p>
-      <w:pPr>
-        <w:rPr>
-          <w:sz w:val="22"/>
-          <w:szCs w:val="22"/>
-          <w:lang w:val="en-CA"/>
-        </w:rPr>
-      </w:pPr>
-      <w:r>
-        <w:rPr>
-          <w:sz w:val="22"/>
-          <w:szCs w:val="22"/>
-          <w:lang w:val="en-CA"/>
-        </w:rPr>
-        <w:t>- Technologies: Python, Raspberry Pi, IoT</w:t>
-      </w:r>
-    </w:p>
-    <w:p>
-      <w:pPr>
+          <w:sz w:val="22"/>
+          <w:szCs w:val="22"/>
+          <w:lang w:val="en-CA"/>
+        </w:rPr>
+        <w:t>:</w:t>
+      </w:r>
+      <w:r>
+        <w:rPr>
+          <w:sz w:val="22"/>
+          <w:szCs w:val="22"/>
+          <w:lang w:val="en-CA"/>
+        </w:rPr>
+        <w:t xml:space="preserve"> MVVM, OOP, Responsive Design, i18n, Dark/Light Mode</w:t>
+      </w:r>
+    </w:p>
+    <w:p>
+      <w:pPr>
+        <w:jc w:val="center"/>
+        <w:rPr>
+          <w:sz w:val="22"/>
+          <w:szCs w:val="22"/>
+          <w:lang w:val="en-CA"/>
+        </w:rPr>
+      </w:pPr>
+      <w:r>
         <w:rPr>
           <w:sz w:val="28"/>
           <w:szCs w:val="28"/>
           <w:lang w:val="en-CA"/>
         </w:rPr>
-      </w:pPr>
-    </w:p>
-    <w:p>
-      <w:pPr>
-        <w:jc w:val="center"/>
-        <w:rPr>
-          <w:sz w:val="22"/>
-          <w:szCs w:val="22"/>
-        </w:rPr>
-      </w:pPr>
+        <w:t>NON-TECHNICAL EXPERIENCE</w:t>
+      </w:r>
       <w:r>
         <w:rPr>
           <w:sz w:val="28"/>
           <w:szCs w:val="28"/>
-        </w:rPr>
-        <w:t>TECHNICAL SKILLS</w:t>
-      </w:r>
-      <w:r>
-        <w:rPr>
-          <w:sz w:val="22"/>
-          <w:szCs w:val="22"/>
+          <w:lang w:val="en-CA"/>
         </w:rPr>
         <w:br/>
       </w:r>
@@ -802,108 +886,102 @@
         <w:rPr>
           <w:sz w:val="22"/>
           <w:szCs w:val="22"/>
-        </w:rPr>
-        <w:t>-------------------------------------------------------------------------------------------------------------------</w:t>
-      </w:r>
-      <w:r>
-        <w:rPr>
-          <w:sz w:val="22"/>
-          <w:szCs w:val="22"/>
-        </w:rPr>
-        <w:t>----------</w:t>
-      </w:r>
-    </w:p>
-    <w:p>
-      <w:pPr>
-        <w:rPr>
-          <w:sz w:val="22"/>
-          <w:szCs w:val="22"/>
-          <w:lang w:val="en-CA"/>
-        </w:rPr>
-      </w:pPr>
-      <w:r>
-        <w:rPr>
-          <w:sz w:val="22"/>
-          <w:szCs w:val="22"/>
-          <w:lang w:val="en-CA"/>
-        </w:rPr>
-        <w:t xml:space="preserve">- Languages: HTML5, CSS3, JavaScript, TypeScript, Kotlin, Python, PHP, Java (SE, EE, JavaFX), C# </w:t>
-      </w:r>
-    </w:p>
-    <w:p>
-      <w:pPr>
-        <w:rPr>
-          <w:sz w:val="22"/>
-          <w:szCs w:val="22"/>
-          <w:lang w:val="en-CA"/>
-        </w:rPr>
-      </w:pPr>
-      <w:r>
-        <w:rPr>
-          <w:sz w:val="22"/>
-          <w:szCs w:val="22"/>
-          <w:lang w:val="en-CA"/>
-        </w:rPr>
-        <w:t>- Tools / Platforms: Git, GitHub, Docker, Linux, Unity, Vite</w:t>
-      </w:r>
-    </w:p>
-    <w:p>
-      <w:pPr>
-        <w:rPr>
-          <w:sz w:val="22"/>
-          <w:szCs w:val="22"/>
-          <w:lang w:val="en-CA"/>
-        </w:rPr>
-      </w:pPr>
-      <w:r>
-        <w:rPr>
-          <w:sz w:val="22"/>
-          <w:szCs w:val="22"/>
-          <w:lang w:val="en-CA"/>
-        </w:rPr>
-        <w:t xml:space="preserve"> - Databases / APIs: SQL, MySQL, SQLite3, REST API, Swagger</w:t>
-      </w:r>
-    </w:p>
-    <w:p>
-      <w:pPr>
-        <w:rPr>
-          <w:sz w:val="22"/>
-          <w:szCs w:val="22"/>
-          <w:lang w:val="en-CA"/>
-        </w:rPr>
-      </w:pPr>
-      <w:r>
-        <w:rPr>
-          <w:sz w:val="22"/>
-          <w:szCs w:val="22"/>
-          <w:lang w:val="en-CA"/>
-        </w:rPr>
-        <w:t xml:space="preserve"> - Frameworks: React, Angular, ASP.NET, Spring Boot </w:t>
-      </w:r>
-    </w:p>
-    <w:p>
-      <w:pPr>
-        <w:rPr>
-          <w:sz w:val="22"/>
-          <w:szCs w:val="22"/>
-          <w:lang w:val="en-CA"/>
-        </w:rPr>
-      </w:pPr>
-      <w:r>
-        <w:rPr>
-          <w:sz w:val="22"/>
-          <w:szCs w:val="22"/>
-          <w:lang w:val="en-CA"/>
-        </w:rPr>
-        <w:t>- Others: IoT, Object-Oriented Programming (OOP), Responsive Web Design, Multilingual Applications (i18n), Dark/Light Mode UI</w:t>
-      </w:r>
-      <w:r>
-        <w:rPr>
-          <w:sz w:val="22"/>
-          <w:szCs w:val="22"/>
-          <w:lang w:val="en-CA"/>
-        </w:rPr>
-        <w:br/>
+          <w:lang w:val="en-CA"/>
+        </w:rPr>
+        <w:t>──────────────────────────────</w:t>
+      </w:r>
+    </w:p>
+    <w:p>
+      <w:pPr>
+        <w:rPr>
+          <w:sz w:val="22"/>
+          <w:szCs w:val="22"/>
+          <w:lang w:val="en-CA"/>
+        </w:rPr>
+      </w:pPr>
+      <w:r>
+        <w:rPr>
+          <w:sz w:val="22"/>
+          <w:szCs w:val="22"/>
+          <w:lang w:val="en-CA"/>
+        </w:rPr>
+        <w:t>- Tommy Hilfiger (2025 – Present)</w:t>
+      </w:r>
+    </w:p>
+    <w:p>
+      <w:pPr>
+        <w:rPr>
+          <w:sz w:val="22"/>
+          <w:szCs w:val="22"/>
+        </w:rPr>
+      </w:pPr>
+      <w:r>
+        <w:rPr>
+          <w:sz w:val="22"/>
+          <w:szCs w:val="22"/>
+        </w:rPr>
+        <w:t xml:space="preserve">- </w:t>
+      </w:r>
+      <w:proofErr w:type="spellStart"/>
+      <w:r>
+        <w:rPr>
+          <w:sz w:val="22"/>
+          <w:szCs w:val="22"/>
+        </w:rPr>
+        <w:t>Montreal</w:t>
+      </w:r>
+      <w:proofErr w:type="spellEnd"/>
+      <w:r>
+        <w:rPr>
+          <w:sz w:val="22"/>
+          <w:szCs w:val="22"/>
+        </w:rPr>
+        <w:t xml:space="preserve">-Trudeau International Airport (2024 – 2025) </w:t>
+      </w:r>
+    </w:p>
+    <w:p>
+      <w:pPr>
+        <w:rPr>
+          <w:sz w:val="22"/>
+          <w:szCs w:val="22"/>
+        </w:rPr>
+      </w:pPr>
+      <w:r>
+        <w:rPr>
+          <w:sz w:val="22"/>
+          <w:szCs w:val="22"/>
+        </w:rPr>
+        <w:t xml:space="preserve">- Bureau en Gros (2022 – 2023) </w:t>
+      </w:r>
+    </w:p>
+    <w:p>
+      <w:pPr>
+        <w:rPr>
+          <w:sz w:val="22"/>
+          <w:szCs w:val="22"/>
+        </w:rPr>
+      </w:pPr>
+      <w:r>
+        <w:rPr>
+          <w:sz w:val="22"/>
+          <w:szCs w:val="22"/>
+        </w:rPr>
+        <w:t>- Maxi (2022)</w:t>
+      </w:r>
+    </w:p>
+    <w:p>
+      <w:pPr>
+        <w:rPr>
+          <w:sz w:val="22"/>
+          <w:szCs w:val="22"/>
+        </w:rPr>
+      </w:pPr>
+      <w:r>
+        <w:rPr>
+          <w:sz w:val="22"/>
+          <w:szCs w:val="22"/>
+        </w:rPr>
+        <w:t>- Centre de services scolaire de Laval (2019 – 2022)</w:t>
       </w:r>
     </w:p>
     <w:p>
@@ -912,19 +990,22 @@
         <w:rPr>
           <w:sz w:val="22"/>
           <w:szCs w:val="22"/>
+          <w:lang w:val="en-CA"/>
         </w:rPr>
       </w:pPr>
       <w:r>
         <w:rPr>
           <w:sz w:val="28"/>
           <w:szCs w:val="28"/>
-        </w:rPr>
-        <w:t>NON-TECHNICAL EXPERIENCE</w:t>
+          <w:lang w:val="en-CA"/>
+        </w:rPr>
+        <w:t>EDUCATION</w:t>
       </w:r>
       <w:r>
         <w:rPr>
           <w:sz w:val="28"/>
           <w:szCs w:val="28"/>
+          <w:lang w:val="en-CA"/>
         </w:rPr>
         <w:br/>
       </w:r>
@@ -932,117 +1013,61 @@
         <w:rPr>
           <w:sz w:val="22"/>
           <w:szCs w:val="22"/>
-        </w:rPr>
-        <w:t>-------------------------------------------------------------------------------------------------------------------</w:t>
-      </w:r>
-      <w:r>
-        <w:rPr>
-          <w:sz w:val="22"/>
-          <w:szCs w:val="22"/>
-        </w:rPr>
-        <w:t>----------</w:t>
-      </w:r>
-    </w:p>
-    <w:p>
-      <w:pPr>
-        <w:rPr>
-          <w:sz w:val="22"/>
-          <w:szCs w:val="22"/>
-        </w:rPr>
-      </w:pPr>
-      <w:r>
-        <w:rPr>
-          <w:sz w:val="22"/>
-          <w:szCs w:val="22"/>
-        </w:rPr>
-        <w:t xml:space="preserve">- Tommy Hilfiger (2025 – </w:t>
-      </w:r>
-      <w:proofErr w:type="spellStart"/>
-      <w:r>
-        <w:rPr>
-          <w:sz w:val="22"/>
-          <w:szCs w:val="22"/>
-        </w:rPr>
-        <w:t>Present</w:t>
-      </w:r>
-      <w:proofErr w:type="spellEnd"/>
-      <w:r>
-        <w:rPr>
-          <w:sz w:val="22"/>
-          <w:szCs w:val="22"/>
-        </w:rPr>
-        <w:t>)</w:t>
-      </w:r>
-    </w:p>
-    <w:p>
-      <w:pPr>
-        <w:rPr>
-          <w:sz w:val="22"/>
-          <w:szCs w:val="22"/>
-        </w:rPr>
-      </w:pPr>
-      <w:r>
-        <w:rPr>
-          <w:sz w:val="22"/>
-          <w:szCs w:val="22"/>
-        </w:rPr>
-        <w:t xml:space="preserve">- </w:t>
-      </w:r>
-      <w:proofErr w:type="spellStart"/>
-      <w:r>
-        <w:rPr>
-          <w:sz w:val="22"/>
-          <w:szCs w:val="22"/>
-        </w:rPr>
-        <w:t>Montreal</w:t>
-      </w:r>
-      <w:proofErr w:type="spellEnd"/>
-      <w:r>
-        <w:rPr>
-          <w:sz w:val="22"/>
-          <w:szCs w:val="22"/>
-        </w:rPr>
-        <w:t xml:space="preserve">-Trudeau International Airport (2024 – 2025) </w:t>
-      </w:r>
-    </w:p>
-    <w:p>
-      <w:pPr>
-        <w:rPr>
-          <w:sz w:val="22"/>
-          <w:szCs w:val="22"/>
-        </w:rPr>
-      </w:pPr>
-      <w:r>
-        <w:rPr>
-          <w:sz w:val="22"/>
-          <w:szCs w:val="22"/>
-        </w:rPr>
-        <w:lastRenderedPageBreak/>
-        <w:t>- Bureau en Gros (2022 – 2023) - Maxi (2022)</w:t>
-      </w:r>
-    </w:p>
-    <w:p>
-      <w:pPr>
-        <w:rPr>
-          <w:sz w:val="22"/>
-          <w:szCs w:val="22"/>
-        </w:rPr>
-      </w:pPr>
-      <w:r>
-        <w:rPr>
-          <w:sz w:val="22"/>
-          <w:szCs w:val="22"/>
-        </w:rPr>
-        <w:t>- Centre de services scolaire de Laval (2019 – 2022)</w:t>
-      </w:r>
-    </w:p>
-    <w:p>
-      <w:pPr>
-        <w:rPr>
-          <w:sz w:val="22"/>
-          <w:szCs w:val="22"/>
-        </w:rPr>
-      </w:pPr>
+          <w:lang w:val="en-CA"/>
+        </w:rPr>
+        <w:t>──────────────────────────────</w:t>
+      </w:r>
+    </w:p>
+    <w:p>
+      <w:pPr>
+        <w:rPr>
+          <w:sz w:val="22"/>
+          <w:szCs w:val="22"/>
+          <w:lang w:val="en-CA"/>
+        </w:rPr>
+      </w:pPr>
+      <w:r>
+        <w:rPr>
+          <w:sz w:val="22"/>
+          <w:szCs w:val="22"/>
+          <w:lang w:val="en-CA"/>
+        </w:rPr>
+        <w:t xml:space="preserve">- CÉGEP de Rosemont (Montreal, Quebec) - Diploma in Computer Technology in Web and Mobile Application Development </w:t>
+      </w:r>
+    </w:p>
+    <w:p>
+      <w:pPr>
+        <w:rPr>
+          <w:sz w:val="22"/>
+          <w:szCs w:val="22"/>
+          <w:lang w:val="en-CA"/>
+        </w:rPr>
+      </w:pPr>
+      <w:r>
+        <w:rPr>
+          <w:sz w:val="22"/>
+          <w:szCs w:val="22"/>
+          <w:lang w:val="en-CA"/>
+        </w:rPr>
+        <w:t xml:space="preserve">- CFP Léonard-De Vinci (Montreal, Quebec) - Diploma of Vocational Studies in Computer Science </w:t>
+      </w:r>
+    </w:p>
+    <w:p>
+      <w:pPr>
+        <w:rPr>
+          <w:sz w:val="22"/>
+          <w:szCs w:val="22"/>
+          <w:lang w:val="en-CA"/>
+        </w:rPr>
+      </w:pPr>
+      <w:r>
+        <w:rPr>
+          <w:sz w:val="22"/>
+          <w:szCs w:val="22"/>
+          <w:lang w:val="en-CA"/>
+        </w:rPr>
+        <w:t>- Saint-Laurent High School (Montreal, Quebec) - High School Diploma</w:t>
+      </w:r>
     </w:p>
     <w:p>
       <w:pPr>
@@ -1050,19 +1075,22 @@
         <w:rPr>
           <w:sz w:val="22"/>
           <w:szCs w:val="22"/>
+          <w:lang w:val="en-CA"/>
         </w:rPr>
       </w:pPr>
       <w:r>
         <w:rPr>
           <w:sz w:val="28"/>
           <w:szCs w:val="28"/>
-        </w:rPr>
-        <w:t>EDUCATION</w:t>
+          <w:lang w:val="en-CA"/>
+        </w:rPr>
+        <w:t>SKILLS</w:t>
       </w:r>
       <w:r>
         <w:rPr>
           <w:sz w:val="28"/>
           <w:szCs w:val="28"/>
+          <w:lang w:val="en-CA"/>
         </w:rPr>
         <w:br/>
       </w:r>
@@ -1070,150 +1098,27 @@
         <w:rPr>
           <w:sz w:val="22"/>
           <w:szCs w:val="22"/>
-        </w:rPr>
-        <w:t>-------------------------------------------------------------------------------------------------------------------</w:t>
-      </w:r>
-      <w:r>
-        <w:rPr>
-          <w:sz w:val="22"/>
-          <w:szCs w:val="22"/>
-        </w:rPr>
-        <w:t>----------</w:t>
-      </w:r>
-    </w:p>
-    <w:p>
-      <w:pPr>
-        <w:rPr>
-          <w:sz w:val="22"/>
-          <w:szCs w:val="22"/>
-          <w:lang w:val="en-CA"/>
-        </w:rPr>
-      </w:pPr>
-      <w:r>
-        <w:rPr>
-          <w:sz w:val="22"/>
-          <w:szCs w:val="22"/>
-          <w:lang w:val="en-CA"/>
-        </w:rPr>
-        <w:t xml:space="preserve">- </w:t>
-      </w:r>
-      <w:r>
-        <w:rPr>
-          <w:sz w:val="22"/>
-          <w:szCs w:val="22"/>
-          <w:lang w:val="en-CA"/>
-        </w:rPr>
-        <w:t xml:space="preserve">CÉGEP de Rosemont (Montreal, Quebec) - Diploma in Computer Technology in Web and Mobile Application Development </w:t>
-      </w:r>
-    </w:p>
-    <w:p>
-      <w:pPr>
-        <w:rPr>
-          <w:sz w:val="22"/>
-          <w:szCs w:val="22"/>
-          <w:lang w:val="en-CA"/>
-        </w:rPr>
-      </w:pPr>
-      <w:r>
-        <w:rPr>
-          <w:sz w:val="22"/>
-          <w:szCs w:val="22"/>
-          <w:lang w:val="en-CA"/>
-        </w:rPr>
-        <w:t xml:space="preserve">- CFP Léonard-De Vinci (Montreal, Quebec) - Diploma of Vocational Studies in Computer Science </w:t>
-      </w:r>
-    </w:p>
-    <w:p>
-      <w:pPr>
-        <w:rPr>
-          <w:sz w:val="22"/>
-          <w:szCs w:val="22"/>
-          <w:lang w:val="en-CA"/>
-        </w:rPr>
-      </w:pPr>
-      <w:r>
-        <w:rPr>
-          <w:sz w:val="22"/>
-          <w:szCs w:val="22"/>
-          <w:lang w:val="en-CA"/>
-        </w:rPr>
-        <w:t>- Saint-Laurent High School (Montreal, Quebec) - High School Diploma</w:t>
-      </w:r>
-    </w:p>
-    <w:p>
-      <w:pPr>
-        <w:rPr>
-          <w:sz w:val="22"/>
-          <w:szCs w:val="22"/>
-          <w:lang w:val="en-CA"/>
-        </w:rPr>
-      </w:pPr>
-    </w:p>
-    <w:p>
-      <w:pPr>
-        <w:jc w:val="center"/>
-        <w:rPr>
-          <w:sz w:val="22"/>
-          <w:szCs w:val="22"/>
-        </w:rPr>
-      </w:pPr>
-      <w:r>
-        <w:rPr>
-          <w:sz w:val="28"/>
-          <w:szCs w:val="28"/>
-          <w:lang w:val="en-CA"/>
-        </w:rPr>
-        <w:t>SKILLS</w:t>
-      </w:r>
-      <w:r>
-        <w:rPr>
-          <w:sz w:val="28"/>
-          <w:szCs w:val="28"/>
-          <w:lang w:val="en-CA"/>
-        </w:rPr>
-        <w:br/>
-      </w:r>
-      <w:r>
-        <w:rPr>
-          <w:sz w:val="22"/>
-          <w:szCs w:val="22"/>
-        </w:rPr>
-        <w:t>-------------------------------------------------------------------------------------------------------------------</w:t>
-      </w:r>
-      <w:r>
-        <w:rPr>
-          <w:sz w:val="22"/>
-          <w:szCs w:val="22"/>
-        </w:rPr>
-        <w:t>----------</w:t>
-      </w:r>
-    </w:p>
-    <w:p>
-      <w:pPr>
-        <w:rPr>
-          <w:sz w:val="22"/>
-          <w:szCs w:val="22"/>
-          <w:lang w:val="en-CA"/>
-        </w:rPr>
-      </w:pPr>
-      <w:r>
-        <w:rPr>
-          <w:sz w:val="22"/>
-          <w:szCs w:val="22"/>
-          <w:lang w:val="en-CA"/>
-        </w:rPr>
-        <w:t>Adaptability | Teamwork | Problem-solving | Time management | Attention to detail | Self-motivated | Data analysis | Stress management | Empathy | Clear and assertive communication | Continuous learning | Punctual</w:t>
-      </w:r>
-    </w:p>
-    <w:p>
-      <w:pPr>
-        <w:jc w:val="center"/>
-        <w:rPr>
-          <w:sz w:val="22"/>
-          <w:szCs w:val="22"/>
-          <w:lang w:val="en-CA"/>
-        </w:rPr>
-      </w:pPr>
+          <w:lang w:val="en-CA"/>
+        </w:rPr>
+        <w:t>──────────────────────────────</w:t>
+      </w:r>
+    </w:p>
+    <w:p>
+      <w:pPr>
+        <w:rPr>
+          <w:sz w:val="22"/>
+          <w:szCs w:val="22"/>
+          <w:lang w:val="en-CA"/>
+        </w:rPr>
+      </w:pPr>
+      <w:r>
+        <w:rPr>
+          <w:sz w:val="22"/>
+          <w:szCs w:val="22"/>
+          <w:lang w:val="en-CA"/>
+        </w:rPr>
+        <w:t>Autonomy | Teamwork | Problem Solving | Time Management | Adaptability | Communication | Attention to Detail</w:t>
+      </w:r>
     </w:p>
     <w:sectPr>
       <w:pgSz w:w="12240" w:h="15840"/>
@@ -1625,6 +1530,7 @@
   <w:style w:type="paragraph" w:default="1" w:styleId="Normal">
     <w:name w:val="Normal"/>
     <w:qFormat/>
+    <w:rsid w:val="00E17FE0"/>
   </w:style>
   <w:style w:type="paragraph" w:styleId="Titre1">
     <w:name w:val="heading 1"/>
@@ -1828,6 +1734,7 @@
   <w:style w:type="character" w:default="1" w:styleId="Policepardfaut">
     <w:name w:val="Default Paragraph Font"/>
     <w:uiPriority w:val="1"/>
+    <w:semiHidden/>
     <w:unhideWhenUsed/>
   </w:style>
   <w:style w:type="table" w:default="1" w:styleId="TableauNormal">
@@ -2139,6 +2046,29 @@
       <w:smallCaps/>
       <w:color w:val="0F4761" w:themeColor="accent1" w:themeShade="BF"/>
       <w:spacing w:val="5"/>
+    </w:rPr>
+  </w:style>
+  <w:style w:type="character" w:styleId="Lienhypertexte">
+    <w:name w:val="Hyperlink"/>
+    <w:basedOn w:val="Policepardfaut"/>
+    <w:uiPriority w:val="99"/>
+    <w:unhideWhenUsed/>
+    <w:rsid w:val="003B5BB2"/>
+    <w:rPr>
+      <w:color w:val="467886" w:themeColor="hyperlink"/>
+      <w:u w:val="single"/>
+    </w:rPr>
+  </w:style>
+  <w:style w:type="character" w:styleId="Mentionnonrsolue">
+    <w:name w:val="Unresolved Mention"/>
+    <w:basedOn w:val="Policepardfaut"/>
+    <w:uiPriority w:val="99"/>
+    <w:semiHidden/>
+    <w:unhideWhenUsed/>
+    <w:rsid w:val="003B5BB2"/>
+    <w:rPr>
+      <w:color w:val="605E5C"/>
+      <w:shd w:val="clear" w:color="auto" w:fill="E1DFDD"/>
     </w:rPr>
   </w:style>
 </w:styles>

</xml_diff>